<commit_message>
Add print statement to print welcome message
</commit_message>
<xml_diff>
--- a/Project3/Documentation.docx
+++ b/Project3/Documentation.docx
@@ -5227,6 +5227,72 @@
                 <w:szCs w:val="24"/>
               </w:rPr>
             </w:pPr>
+            <w:r>
+              <w:rPr>
+                <w:rFonts w:ascii="Times New Roman" w:eastAsia="Times New Roman" w:hAnsi="Times New Roman" w:cs="Times New Roman"/>
+                <w:sz w:val="24"/>
+                <w:szCs w:val="24"/>
+              </w:rPr>
+              <w:t>git add .</w:t>
+            </w:r>
+          </w:p>
+          <w:p>
+            <w:pPr>
+              <w:bidi w:val="0"/>
+              <w:spacing w:after="0" w:line="240" w:lineRule="auto"/>
+              <w:rPr>
+                <w:rFonts w:ascii="Times New Roman" w:eastAsia="Times New Roman" w:hAnsi="Times New Roman" w:cs="Times New Roman"/>
+                <w:sz w:val="24"/>
+                <w:szCs w:val="24"/>
+              </w:rPr>
+            </w:pPr>
+            <w:r>
+              <w:rPr>
+                <w:rFonts w:ascii="Times New Roman" w:eastAsia="Times New Roman" w:hAnsi="Times New Roman" w:cs="Times New Roman"/>
+                <w:sz w:val="24"/>
+                <w:szCs w:val="24"/>
+              </w:rPr>
+              <w:t>git commit -m "Add print statement to print my name"</w:t>
+            </w:r>
+          </w:p>
+          <w:p>
+            <w:pPr>
+              <w:bidi w:val="0"/>
+              <w:spacing w:after="0" w:line="240" w:lineRule="auto"/>
+              <w:rPr>
+                <w:rFonts w:ascii="Times New Roman" w:eastAsia="Times New Roman" w:hAnsi="Times New Roman" w:cs="Times New Roman"/>
+                <w:sz w:val="24"/>
+                <w:szCs w:val="24"/>
+              </w:rPr>
+            </w:pPr>
+            <w:r>
+              <w:rPr>
+                <w:rFonts w:ascii="Times New Roman" w:eastAsia="Times New Roman" w:hAnsi="Times New Roman" w:cs="Times New Roman"/>
+                <w:sz w:val="24"/>
+                <w:szCs w:val="24"/>
+              </w:rPr>
+              <w:lastRenderedPageBreak/>
+              <w:t>git add .</w:t>
+            </w:r>
+          </w:p>
+          <w:p>
+            <w:pPr>
+              <w:bidi w:val="0"/>
+              <w:spacing w:after="0" w:line="240" w:lineRule="auto"/>
+              <w:rPr>
+                <w:rFonts w:ascii="Times New Roman" w:eastAsia="Times New Roman" w:hAnsi="Times New Roman" w:cs="Times New Roman"/>
+                <w:sz w:val="24"/>
+                <w:szCs w:val="24"/>
+              </w:rPr>
+            </w:pPr>
+            <w:r>
+              <w:rPr>
+                <w:rFonts w:ascii="Times New Roman" w:eastAsia="Times New Roman" w:hAnsi="Times New Roman" w:cs="Times New Roman"/>
+                <w:sz w:val="24"/>
+                <w:szCs w:val="24"/>
+              </w:rPr>
+              <w:t>git commit -m "Add print statement to print welcome message"</w:t>
+            </w:r>
           </w:p>
         </w:tc>
       </w:tr>
@@ -6289,6 +6355,7 @@
                 <w:rFonts w:ascii="Open Sans" w:eastAsia="Times New Roman" w:hAnsi="Open Sans" w:cs="Open Sans"/>
                 <w:color w:val="000000"/>
               </w:rPr>
+              <w:lastRenderedPageBreak/>
               <w:t>D.</w:t>
             </w:r>
           </w:p>
@@ -6505,7 +6572,6 @@
                 <w:rFonts w:ascii="Open Sans" w:eastAsia="Times New Roman" w:hAnsi="Open Sans" w:cs="Open Sans"/>
                 <w:color w:val="000000"/>
               </w:rPr>
-              <w:lastRenderedPageBreak/>
               <w:t>F.</w:t>
             </w:r>
           </w:p>

</xml_diff>

<commit_message>
Fix the .gitignore file
</commit_message>
<xml_diff>
--- a/Project3/Documentation.docx
+++ b/Project3/Documentation.docx
@@ -12,6 +12,7 @@
           <w:szCs w:val="24"/>
         </w:rPr>
       </w:pPr>
+      <w:proofErr w:type="spellStart"/>
       <w:r>
         <w:rPr>
           <w:rFonts w:ascii="Open Sans" w:eastAsia="Times New Roman" w:hAnsi="Open Sans" w:cs="Open Sans"/>
@@ -19,7 +20,17 @@
           <w:sz w:val="52"/>
           <w:szCs w:val="52"/>
         </w:rPr>
-        <w:t>Github Project: Git Commands Documentation Template</w:t>
+        <w:t>Github</w:t>
+      </w:r>
+      <w:proofErr w:type="spellEnd"/>
+      <w:r>
+        <w:rPr>
+          <w:rFonts w:ascii="Open Sans" w:eastAsia="Times New Roman" w:hAnsi="Open Sans" w:cs="Open Sans"/>
+          <w:color w:val="02B3E4"/>
+          <w:sz w:val="52"/>
+          <w:szCs w:val="52"/>
+        </w:rPr>
+        <w:t xml:space="preserve"> Project: Git Commands Documentation Template</w:t>
       </w:r>
     </w:p>
     <w:p>
@@ -1004,7 +1015,32 @@
                 <w:rFonts w:ascii="Open Sans" w:eastAsia="Times New Roman" w:hAnsi="Open Sans" w:cs="Open Sans"/>
                 <w:color w:val="000000"/>
               </w:rPr>
-              <w:t>Create a .gitignore file containing the name of your data file.</w:t>
+              <w:t xml:space="preserve">Create </w:t>
+            </w:r>
+            <w:proofErr w:type="gramStart"/>
+            <w:r>
+              <w:rPr>
+                <w:rFonts w:ascii="Open Sans" w:eastAsia="Times New Roman" w:hAnsi="Open Sans" w:cs="Open Sans"/>
+                <w:color w:val="000000"/>
+              </w:rPr>
+              <w:t>a .</w:t>
+            </w:r>
+            <w:proofErr w:type="spellStart"/>
+            <w:r>
+              <w:rPr>
+                <w:rFonts w:ascii="Open Sans" w:eastAsia="Times New Roman" w:hAnsi="Open Sans" w:cs="Open Sans"/>
+                <w:color w:val="000000"/>
+              </w:rPr>
+              <w:t>gitignore</w:t>
+            </w:r>
+            <w:proofErr w:type="spellEnd"/>
+            <w:proofErr w:type="gramEnd"/>
+            <w:r>
+              <w:rPr>
+                <w:rFonts w:ascii="Open Sans" w:eastAsia="Times New Roman" w:hAnsi="Open Sans" w:cs="Open Sans"/>
+                <w:color w:val="000000"/>
+              </w:rPr>
+              <w:t xml:space="preserve"> file containing the name of your data file.</w:t>
             </w:r>
           </w:p>
         </w:tc>
@@ -1135,8 +1171,26 @@
                 <w:rFonts w:ascii="Open Sans" w:eastAsia="Times New Roman" w:hAnsi="Open Sans" w:cs="Open Sans"/>
                 <w:color w:val="000000"/>
               </w:rPr>
-              <w:t>List the file names associated with the data files you added to your .gitignore</w:t>
-            </w:r>
+              <w:t xml:space="preserve">List the file names associated with the data files you added to </w:t>
+            </w:r>
+            <w:proofErr w:type="gramStart"/>
+            <w:r>
+              <w:rPr>
+                <w:rFonts w:ascii="Open Sans" w:eastAsia="Times New Roman" w:hAnsi="Open Sans" w:cs="Open Sans"/>
+                <w:color w:val="000000"/>
+              </w:rPr>
+              <w:t>your .</w:t>
+            </w:r>
+            <w:proofErr w:type="spellStart"/>
+            <w:r>
+              <w:rPr>
+                <w:rFonts w:ascii="Open Sans" w:eastAsia="Times New Roman" w:hAnsi="Open Sans" w:cs="Open Sans"/>
+                <w:color w:val="000000"/>
+              </w:rPr>
+              <w:t>gitignore</w:t>
+            </w:r>
+            <w:proofErr w:type="spellEnd"/>
+            <w:proofErr w:type="gramEnd"/>
           </w:p>
         </w:tc>
         <w:tc>
@@ -1174,7 +1228,38 @@
                 <w:bCs/>
                 <w:color w:val="000000"/>
               </w:rPr>
-              <w:t>No git command needed (add the file names into your .gitignore file)</w:t>
+              <w:t xml:space="preserve">No git command needed (add the file names into </w:t>
+            </w:r>
+            <w:proofErr w:type="gramStart"/>
+            <w:r>
+              <w:rPr>
+                <w:rFonts w:ascii="Open Sans" w:eastAsia="Times New Roman" w:hAnsi="Open Sans" w:cs="Open Sans"/>
+                <w:b/>
+                <w:bCs/>
+                <w:color w:val="000000"/>
+              </w:rPr>
+              <w:t>your .</w:t>
+            </w:r>
+            <w:proofErr w:type="spellStart"/>
+            <w:r>
+              <w:rPr>
+                <w:rFonts w:ascii="Open Sans" w:eastAsia="Times New Roman" w:hAnsi="Open Sans" w:cs="Open Sans"/>
+                <w:b/>
+                <w:bCs/>
+                <w:color w:val="000000"/>
+              </w:rPr>
+              <w:t>gitignore</w:t>
+            </w:r>
+            <w:proofErr w:type="spellEnd"/>
+            <w:proofErr w:type="gramEnd"/>
+            <w:r>
+              <w:rPr>
+                <w:rFonts w:ascii="Open Sans" w:eastAsia="Times New Roman" w:hAnsi="Open Sans" w:cs="Open Sans"/>
+                <w:b/>
+                <w:bCs/>
+                <w:color w:val="000000"/>
+              </w:rPr>
+              <w:t xml:space="preserve"> file)</w:t>
             </w:r>
           </w:p>
         </w:tc>
@@ -1694,7 +1779,27 @@
           <w:bCs/>
           <w:color w:val="000000"/>
         </w:rPr>
-        <w:t xml:space="preserve">Now you will be working in your local repository, on the BikeShare python file and the README.md file. You should repeat steps </w:t>
+        <w:t xml:space="preserve">Now you will be working in your local repository, on the </w:t>
+      </w:r>
+      <w:proofErr w:type="spellStart"/>
+      <w:r>
+        <w:rPr>
+          <w:rFonts w:ascii="Open Sans" w:eastAsia="Times New Roman" w:hAnsi="Open Sans" w:cs="Open Sans"/>
+          <w:b/>
+          <w:bCs/>
+          <w:color w:val="000000"/>
+        </w:rPr>
+        <w:t>BikeShare</w:t>
+      </w:r>
+      <w:proofErr w:type="spellEnd"/>
+      <w:r>
+        <w:rPr>
+          <w:rFonts w:ascii="Open Sans" w:eastAsia="Times New Roman" w:hAnsi="Open Sans" w:cs="Open Sans"/>
+          <w:b/>
+          <w:bCs/>
+          <w:color w:val="000000"/>
+        </w:rPr>
+        <w:t xml:space="preserve"> python file and the README.md file. You should repeat steps </w:t>
       </w:r>
       <w:r>
         <w:rPr>
@@ -2814,7 +2919,47 @@
           <w:bCs/>
           <w:color w:val="000000"/>
         </w:rPr>
-        <w:t>In a real world situation, you or other members of your team would likely be making other changes to documentation on the documentation branch.  To simulate this follow the tasks below.</w:t>
+        <w:t xml:space="preserve">In a </w:t>
+      </w:r>
+      <w:proofErr w:type="gramStart"/>
+      <w:r>
+        <w:rPr>
+          <w:rFonts w:ascii="Open Sans" w:eastAsia="Times New Roman" w:hAnsi="Open Sans" w:cs="Open Sans"/>
+          <w:b/>
+          <w:bCs/>
+          <w:color w:val="000000"/>
+        </w:rPr>
+        <w:t>real world</w:t>
+      </w:r>
+      <w:proofErr w:type="gramEnd"/>
+      <w:r>
+        <w:rPr>
+          <w:rFonts w:ascii="Open Sans" w:eastAsia="Times New Roman" w:hAnsi="Open Sans" w:cs="Open Sans"/>
+          <w:b/>
+          <w:bCs/>
+          <w:color w:val="000000"/>
+        </w:rPr>
+        <w:t xml:space="preserve"> situation, you or other members of your team would likely be making other changes to documentation on the documentation branch.  To simulate </w:t>
+      </w:r>
+      <w:proofErr w:type="gramStart"/>
+      <w:r>
+        <w:rPr>
+          <w:rFonts w:ascii="Open Sans" w:eastAsia="Times New Roman" w:hAnsi="Open Sans" w:cs="Open Sans"/>
+          <w:b/>
+          <w:bCs/>
+          <w:color w:val="000000"/>
+        </w:rPr>
+        <w:t>this</w:t>
+      </w:r>
+      <w:proofErr w:type="gramEnd"/>
+      <w:r>
+        <w:rPr>
+          <w:rFonts w:ascii="Open Sans" w:eastAsia="Times New Roman" w:hAnsi="Open Sans" w:cs="Open Sans"/>
+          <w:b/>
+          <w:bCs/>
+          <w:color w:val="000000"/>
+        </w:rPr>
+        <w:t xml:space="preserve"> follow the tasks below.</w:t>
       </w:r>
     </w:p>
     <w:p>
@@ -3036,6 +3181,7 @@
               </w:rPr>
               <w:t xml:space="preserve">Switch to the </w:t>
             </w:r>
+            <w:proofErr w:type="gramStart"/>
             <w:r>
               <w:rPr>
                 <w:rFonts w:ascii="Open Sans" w:eastAsia="Times New Roman" w:hAnsi="Open Sans" w:cs="Open Sans"/>
@@ -3050,7 +3196,15 @@
                 <w:rFonts w:ascii="Open Sans" w:eastAsia="Times New Roman" w:hAnsi="Open Sans" w:cs="Open Sans"/>
                 <w:color w:val="000000"/>
               </w:rPr>
-              <w:t>  branch.</w:t>
+              <w:t>  branch</w:t>
+            </w:r>
+            <w:proofErr w:type="gramEnd"/>
+            <w:r>
+              <w:rPr>
+                <w:rFonts w:ascii="Open Sans" w:eastAsia="Times New Roman" w:hAnsi="Open Sans" w:cs="Open Sans"/>
+                <w:color w:val="000000"/>
+              </w:rPr>
+              <w:t>.</w:t>
             </w:r>
           </w:p>
         </w:tc>
@@ -3253,16 +3407,10 @@
                 <w:sz w:val="18"/>
                 <w:szCs w:val="18"/>
               </w:rPr>
-              <w:t>index ec58f81..f6384cc 100644</w:t>
-            </w:r>
-          </w:p>
-          <w:p>
-            <w:pPr>
-              <w:autoSpaceDE w:val="0"/>
-              <w:autoSpaceDN w:val="0"/>
-              <w:bidi w:val="0"/>
-              <w:adjustRightInd w:val="0"/>
-              <w:spacing w:after="0" w:line="240" w:lineRule="auto"/>
+              <w:t>index ec58f</w:t>
+            </w:r>
+            <w:proofErr w:type="gramStart"/>
+            <w:r>
               <w:rPr>
                 <w:rFonts w:ascii="Lucida Console" w:hAnsi="Lucida Console" w:cs="Lucida Console"/>
                 <w:b/>
@@ -3270,7 +3418,9 @@
                 <w:sz w:val="18"/>
                 <w:szCs w:val="18"/>
               </w:rPr>
-            </w:pPr>
+              <w:t>81..</w:t>
+            </w:r>
+            <w:proofErr w:type="gramEnd"/>
             <w:r>
               <w:rPr>
                 <w:rFonts w:ascii="Lucida Console" w:hAnsi="Lucida Console" w:cs="Lucida Console"/>
@@ -3279,7 +3429,7 @@
                 <w:sz w:val="18"/>
                 <w:szCs w:val="18"/>
               </w:rPr>
-              <w:t>--- a/Project2/bikeshare_2.py</w:t>
+              <w:t>f6384cc 100644</w:t>
             </w:r>
           </w:p>
           <w:p>
@@ -3305,240 +3455,7 @@
                 <w:sz w:val="18"/>
                 <w:szCs w:val="18"/>
               </w:rPr>
-              <w:t>+++ b/Project2/bikeshare_2.py</w:t>
-            </w:r>
-          </w:p>
-          <w:p>
-            <w:pPr>
-              <w:autoSpaceDE w:val="0"/>
-              <w:autoSpaceDN w:val="0"/>
-              <w:bidi w:val="0"/>
-              <w:adjustRightInd w:val="0"/>
-              <w:spacing w:after="0" w:line="240" w:lineRule="auto"/>
-              <w:rPr>
-                <w:rFonts w:ascii="Lucida Console" w:hAnsi="Lucida Console" w:cs="Lucida Console"/>
-                <w:sz w:val="18"/>
-                <w:szCs w:val="18"/>
-              </w:rPr>
-            </w:pPr>
-            <w:r>
-              <w:rPr>
-                <w:rFonts w:ascii="Lucida Console" w:hAnsi="Lucida Console" w:cs="Lucida Console"/>
-                <w:color w:val="00A89A"/>
-                <w:sz w:val="18"/>
-                <w:szCs w:val="18"/>
-              </w:rPr>
-              <w:t>@@ -2,6 +2,8 @@</w:t>
-            </w:r>
-            <w:r>
-              <w:rPr>
-                <w:rFonts w:ascii="Lucida Console" w:hAnsi="Lucida Console" w:cs="Lucida Console"/>
-                <w:sz w:val="18"/>
-                <w:szCs w:val="18"/>
-              </w:rPr>
-              <w:t xml:space="preserve"> import time</w:t>
-            </w:r>
-          </w:p>
-          <w:p>
-            <w:pPr>
-              <w:autoSpaceDE w:val="0"/>
-              <w:autoSpaceDN w:val="0"/>
-              <w:bidi w:val="0"/>
-              <w:adjustRightInd w:val="0"/>
-              <w:spacing w:after="0" w:line="240" w:lineRule="auto"/>
-              <w:rPr>
-                <w:rFonts w:ascii="Lucida Console" w:hAnsi="Lucida Console" w:cs="Lucida Console"/>
-                <w:sz w:val="18"/>
-                <w:szCs w:val="18"/>
-              </w:rPr>
-            </w:pPr>
-            <w:r>
-              <w:rPr>
-                <w:rFonts w:ascii="Lucida Console" w:hAnsi="Lucida Console" w:cs="Lucida Console"/>
-                <w:sz w:val="18"/>
-                <w:szCs w:val="18"/>
-              </w:rPr>
-              <w:t xml:space="preserve"> import pandas as pd</w:t>
-            </w:r>
-          </w:p>
-          <w:p>
-            <w:pPr>
-              <w:autoSpaceDE w:val="0"/>
-              <w:autoSpaceDN w:val="0"/>
-              <w:bidi w:val="0"/>
-              <w:adjustRightInd w:val="0"/>
-              <w:spacing w:after="0" w:line="240" w:lineRule="auto"/>
-              <w:rPr>
-                <w:rFonts w:ascii="Lucida Console" w:hAnsi="Lucida Console" w:cs="Lucida Console"/>
-                <w:sz w:val="18"/>
-                <w:szCs w:val="18"/>
-              </w:rPr>
-            </w:pPr>
-            <w:r>
-              <w:rPr>
-                <w:rFonts w:ascii="Lucida Console" w:hAnsi="Lucida Console" w:cs="Lucida Console"/>
-                <w:sz w:val="18"/>
-                <w:szCs w:val="18"/>
-              </w:rPr>
-              <w:t xml:space="preserve"> import numpy as np</w:t>
-            </w:r>
-          </w:p>
-          <w:p>
-            <w:pPr>
-              <w:autoSpaceDE w:val="0"/>
-              <w:autoSpaceDN w:val="0"/>
-              <w:bidi w:val="0"/>
-              <w:adjustRightInd w:val="0"/>
-              <w:spacing w:after="0" w:line="240" w:lineRule="auto"/>
-              <w:rPr>
-                <w:rFonts w:ascii="Lucida Console" w:hAnsi="Lucida Console" w:cs="Lucida Console"/>
-                <w:sz w:val="18"/>
-                <w:szCs w:val="18"/>
-              </w:rPr>
-            </w:pPr>
-          </w:p>
-          <w:p>
-            <w:pPr>
-              <w:autoSpaceDE w:val="0"/>
-              <w:autoSpaceDN w:val="0"/>
-              <w:bidi w:val="0"/>
-              <w:adjustRightInd w:val="0"/>
-              <w:spacing w:after="0" w:line="240" w:lineRule="auto"/>
-              <w:rPr>
-                <w:rFonts w:ascii="Lucida Console" w:hAnsi="Lucida Console" w:cs="Lucida Console"/>
-                <w:color w:val="1CA800"/>
-                <w:sz w:val="18"/>
-                <w:szCs w:val="18"/>
-              </w:rPr>
-            </w:pPr>
-            <w:r>
-              <w:rPr>
-                <w:rFonts w:ascii="Lucida Console" w:hAnsi="Lucida Console" w:cs="Lucida Console"/>
-                <w:color w:val="1CA800"/>
-                <w:sz w:val="18"/>
-                <w:szCs w:val="18"/>
-              </w:rPr>
-              <w:t>+# Hello</w:t>
-            </w:r>
-          </w:p>
-          <w:p>
-            <w:pPr>
-              <w:autoSpaceDE w:val="0"/>
-              <w:autoSpaceDN w:val="0"/>
-              <w:bidi w:val="0"/>
-              <w:adjustRightInd w:val="0"/>
-              <w:spacing w:after="0" w:line="240" w:lineRule="auto"/>
-              <w:rPr>
-                <w:rFonts w:ascii="Lucida Console" w:hAnsi="Lucida Console" w:cs="Lucida Console"/>
-                <w:color w:val="1CA800"/>
-                <w:sz w:val="18"/>
-                <w:szCs w:val="18"/>
-              </w:rPr>
-            </w:pPr>
-            <w:r>
-              <w:rPr>
-                <w:rFonts w:ascii="Lucida Console" w:hAnsi="Lucida Console" w:cs="Lucida Console"/>
-                <w:color w:val="1CA800"/>
-                <w:sz w:val="18"/>
-                <w:szCs w:val="18"/>
-              </w:rPr>
-              <w:t>+</w:t>
-            </w:r>
-          </w:p>
-          <w:p>
-            <w:pPr>
-              <w:autoSpaceDE w:val="0"/>
-              <w:autoSpaceDN w:val="0"/>
-              <w:bidi w:val="0"/>
-              <w:adjustRightInd w:val="0"/>
-              <w:spacing w:after="0" w:line="240" w:lineRule="auto"/>
-              <w:rPr>
-                <w:rFonts w:ascii="Lucida Console" w:hAnsi="Lucida Console" w:cs="Lucida Console"/>
-                <w:sz w:val="18"/>
-                <w:szCs w:val="18"/>
-              </w:rPr>
-            </w:pPr>
-            <w:r>
-              <w:rPr>
-                <w:rFonts w:ascii="Lucida Console" w:hAnsi="Lucida Console" w:cs="Lucida Console"/>
-                <w:sz w:val="18"/>
-                <w:szCs w:val="18"/>
-              </w:rPr>
-              <w:t xml:space="preserve"> CITY_DATA = { 'chicago': 'chicago.csv', 'new york city': 'new_york_city.csv', 'washington': 'washington.csv' }</w:t>
-            </w:r>
-          </w:p>
-          <w:p>
-            <w:pPr>
-              <w:autoSpaceDE w:val="0"/>
-              <w:autoSpaceDN w:val="0"/>
-              <w:bidi w:val="0"/>
-              <w:adjustRightInd w:val="0"/>
-              <w:spacing w:after="0" w:line="240" w:lineRule="auto"/>
-              <w:rPr>
-                <w:rFonts w:ascii="Lucida Console" w:hAnsi="Lucida Console" w:cs="Lucida Console"/>
-                <w:sz w:val="18"/>
-                <w:szCs w:val="18"/>
-              </w:rPr>
-            </w:pPr>
-            <w:r>
-              <w:rPr>
-                <w:rFonts w:ascii="Lucida Console" w:hAnsi="Lucida Console" w:cs="Lucida Console"/>
-                <w:sz w:val="18"/>
-                <w:szCs w:val="18"/>
-              </w:rPr>
-              <w:t xml:space="preserve"> # List of the first six months names of the year.</w:t>
-            </w:r>
-          </w:p>
-          <w:p>
-            <w:pPr>
-              <w:autoSpaceDE w:val="0"/>
-              <w:autoSpaceDN w:val="0"/>
-              <w:bidi w:val="0"/>
-              <w:adjustRightInd w:val="0"/>
-              <w:spacing w:after="0" w:line="240" w:lineRule="auto"/>
-              <w:rPr>
-                <w:rFonts w:ascii="Lucida Console" w:hAnsi="Lucida Console" w:cs="Lucida Console"/>
-                <w:sz w:val="18"/>
-                <w:szCs w:val="18"/>
-              </w:rPr>
-            </w:pPr>
-            <w:r>
-              <w:rPr>
-                <w:rFonts w:ascii="Lucida Console" w:hAnsi="Lucida Console" w:cs="Lucida Console"/>
-                <w:sz w:val="18"/>
-                <w:szCs w:val="18"/>
-              </w:rPr>
-              <w:t xml:space="preserve"> months = np.array(['january', 'february', 'march', 'april', 'may', 'june'])</w:t>
-            </w:r>
-          </w:p>
-          <w:p>
-            <w:pPr>
-              <w:bidi w:val="0"/>
-              <w:spacing w:after="0" w:line="240" w:lineRule="auto"/>
-              <w:rPr>
-                <w:rFonts w:ascii="Times New Roman" w:eastAsia="Times New Roman" w:hAnsi="Times New Roman" w:cs="Times New Roman"/>
-                <w:sz w:val="24"/>
-                <w:szCs w:val="24"/>
-              </w:rPr>
-            </w:pPr>
-          </w:p>
-          <w:p>
-            <w:pPr>
-              <w:bidi w:val="0"/>
-              <w:spacing w:after="0" w:line="240" w:lineRule="auto"/>
-              <w:rPr>
-                <w:rFonts w:ascii="Times New Roman" w:eastAsia="Times New Roman" w:hAnsi="Times New Roman" w:cs="Times New Roman"/>
-                <w:sz w:val="24"/>
-                <w:szCs w:val="24"/>
-              </w:rPr>
-            </w:pPr>
-            <w:r>
-              <w:rPr>
-                <w:rFonts w:ascii="Times New Roman" w:eastAsia="Times New Roman" w:hAnsi="Times New Roman" w:cs="Times New Roman"/>
-                <w:sz w:val="24"/>
-                <w:szCs w:val="24"/>
-              </w:rPr>
-              <w:t>git diff</w:t>
+              <w:t>--- a/Project2/bikeshare_2.py</w:t>
             </w:r>
           </w:p>
           <w:p>
@@ -3564,7 +3481,414 @@
                 <w:sz w:val="18"/>
                 <w:szCs w:val="18"/>
               </w:rPr>
-              <w:t>diff --git a/README.md b/README.md</w:t>
+              <w:t>+++ b/Project2/bikeshare_2.py</w:t>
+            </w:r>
+          </w:p>
+          <w:p>
+            <w:pPr>
+              <w:autoSpaceDE w:val="0"/>
+              <w:autoSpaceDN w:val="0"/>
+              <w:bidi w:val="0"/>
+              <w:adjustRightInd w:val="0"/>
+              <w:spacing w:after="0" w:line="240" w:lineRule="auto"/>
+              <w:rPr>
+                <w:rFonts w:ascii="Lucida Console" w:hAnsi="Lucida Console" w:cs="Lucida Console"/>
+                <w:sz w:val="18"/>
+                <w:szCs w:val="18"/>
+              </w:rPr>
+            </w:pPr>
+            <w:r>
+              <w:rPr>
+                <w:rFonts w:ascii="Lucida Console" w:hAnsi="Lucida Console" w:cs="Lucida Console"/>
+                <w:color w:val="00A89A"/>
+                <w:sz w:val="18"/>
+                <w:szCs w:val="18"/>
+              </w:rPr>
+              <w:t>@@ -2,6 +2,8 @@</w:t>
+            </w:r>
+            <w:r>
+              <w:rPr>
+                <w:rFonts w:ascii="Lucida Console" w:hAnsi="Lucida Console" w:cs="Lucida Console"/>
+                <w:sz w:val="18"/>
+                <w:szCs w:val="18"/>
+              </w:rPr>
+              <w:t xml:space="preserve"> import time</w:t>
+            </w:r>
+          </w:p>
+          <w:p>
+            <w:pPr>
+              <w:autoSpaceDE w:val="0"/>
+              <w:autoSpaceDN w:val="0"/>
+              <w:bidi w:val="0"/>
+              <w:adjustRightInd w:val="0"/>
+              <w:spacing w:after="0" w:line="240" w:lineRule="auto"/>
+              <w:rPr>
+                <w:rFonts w:ascii="Lucida Console" w:hAnsi="Lucida Console" w:cs="Lucida Console"/>
+                <w:sz w:val="18"/>
+                <w:szCs w:val="18"/>
+              </w:rPr>
+            </w:pPr>
+            <w:r>
+              <w:rPr>
+                <w:rFonts w:ascii="Lucida Console" w:hAnsi="Lucida Console" w:cs="Lucida Console"/>
+                <w:sz w:val="18"/>
+                <w:szCs w:val="18"/>
+              </w:rPr>
+              <w:t xml:space="preserve"> import pandas as pd</w:t>
+            </w:r>
+          </w:p>
+          <w:p>
+            <w:pPr>
+              <w:autoSpaceDE w:val="0"/>
+              <w:autoSpaceDN w:val="0"/>
+              <w:bidi w:val="0"/>
+              <w:adjustRightInd w:val="0"/>
+              <w:spacing w:after="0" w:line="240" w:lineRule="auto"/>
+              <w:rPr>
+                <w:rFonts w:ascii="Lucida Console" w:hAnsi="Lucida Console" w:cs="Lucida Console"/>
+                <w:sz w:val="18"/>
+                <w:szCs w:val="18"/>
+              </w:rPr>
+            </w:pPr>
+            <w:r>
+              <w:rPr>
+                <w:rFonts w:ascii="Lucida Console" w:hAnsi="Lucida Console" w:cs="Lucida Console"/>
+                <w:sz w:val="18"/>
+                <w:szCs w:val="18"/>
+              </w:rPr>
+              <w:t xml:space="preserve"> import </w:t>
+            </w:r>
+            <w:proofErr w:type="spellStart"/>
+            <w:r>
+              <w:rPr>
+                <w:rFonts w:ascii="Lucida Console" w:hAnsi="Lucida Console" w:cs="Lucida Console"/>
+                <w:sz w:val="18"/>
+                <w:szCs w:val="18"/>
+              </w:rPr>
+              <w:t>numpy</w:t>
+            </w:r>
+            <w:proofErr w:type="spellEnd"/>
+            <w:r>
+              <w:rPr>
+                <w:rFonts w:ascii="Lucida Console" w:hAnsi="Lucida Console" w:cs="Lucida Console"/>
+                <w:sz w:val="18"/>
+                <w:szCs w:val="18"/>
+              </w:rPr>
+              <w:t xml:space="preserve"> as np</w:t>
+            </w:r>
+          </w:p>
+          <w:p>
+            <w:pPr>
+              <w:autoSpaceDE w:val="0"/>
+              <w:autoSpaceDN w:val="0"/>
+              <w:bidi w:val="0"/>
+              <w:adjustRightInd w:val="0"/>
+              <w:spacing w:after="0" w:line="240" w:lineRule="auto"/>
+              <w:rPr>
+                <w:rFonts w:ascii="Lucida Console" w:hAnsi="Lucida Console" w:cs="Lucida Console"/>
+                <w:sz w:val="18"/>
+                <w:szCs w:val="18"/>
+              </w:rPr>
+            </w:pPr>
+          </w:p>
+          <w:p>
+            <w:pPr>
+              <w:autoSpaceDE w:val="0"/>
+              <w:autoSpaceDN w:val="0"/>
+              <w:bidi w:val="0"/>
+              <w:adjustRightInd w:val="0"/>
+              <w:spacing w:after="0" w:line="240" w:lineRule="auto"/>
+              <w:rPr>
+                <w:rFonts w:ascii="Lucida Console" w:hAnsi="Lucida Console" w:cs="Lucida Console"/>
+                <w:color w:val="1CA800"/>
+                <w:sz w:val="18"/>
+                <w:szCs w:val="18"/>
+              </w:rPr>
+            </w:pPr>
+            <w:r>
+              <w:rPr>
+                <w:rFonts w:ascii="Lucida Console" w:hAnsi="Lucida Console" w:cs="Lucida Console"/>
+                <w:color w:val="1CA800"/>
+                <w:sz w:val="18"/>
+                <w:szCs w:val="18"/>
+              </w:rPr>
+              <w:t>+# Hello</w:t>
+            </w:r>
+          </w:p>
+          <w:p>
+            <w:pPr>
+              <w:autoSpaceDE w:val="0"/>
+              <w:autoSpaceDN w:val="0"/>
+              <w:bidi w:val="0"/>
+              <w:adjustRightInd w:val="0"/>
+              <w:spacing w:after="0" w:line="240" w:lineRule="auto"/>
+              <w:rPr>
+                <w:rFonts w:ascii="Lucida Console" w:hAnsi="Lucida Console" w:cs="Lucida Console"/>
+                <w:color w:val="1CA800"/>
+                <w:sz w:val="18"/>
+                <w:szCs w:val="18"/>
+              </w:rPr>
+            </w:pPr>
+            <w:r>
+              <w:rPr>
+                <w:rFonts w:ascii="Lucida Console" w:hAnsi="Lucida Console" w:cs="Lucida Console"/>
+                <w:color w:val="1CA800"/>
+                <w:sz w:val="18"/>
+                <w:szCs w:val="18"/>
+              </w:rPr>
+              <w:t>+</w:t>
+            </w:r>
+          </w:p>
+          <w:p>
+            <w:pPr>
+              <w:autoSpaceDE w:val="0"/>
+              <w:autoSpaceDN w:val="0"/>
+              <w:bidi w:val="0"/>
+              <w:adjustRightInd w:val="0"/>
+              <w:spacing w:after="0" w:line="240" w:lineRule="auto"/>
+              <w:rPr>
+                <w:rFonts w:ascii="Lucida Console" w:hAnsi="Lucida Console" w:cs="Lucida Console"/>
+                <w:sz w:val="18"/>
+                <w:szCs w:val="18"/>
+              </w:rPr>
+            </w:pPr>
+            <w:r>
+              <w:rPr>
+                <w:rFonts w:ascii="Lucida Console" w:hAnsi="Lucida Console" w:cs="Lucida Console"/>
+                <w:sz w:val="18"/>
+                <w:szCs w:val="18"/>
+              </w:rPr>
+              <w:t xml:space="preserve"> CITY_DATA = </w:t>
+            </w:r>
+            <w:proofErr w:type="gramStart"/>
+            <w:r>
+              <w:rPr>
+                <w:rFonts w:ascii="Lucida Console" w:hAnsi="Lucida Console" w:cs="Lucida Console"/>
+                <w:sz w:val="18"/>
+                <w:szCs w:val="18"/>
+              </w:rPr>
+              <w:t>{ '</w:t>
+            </w:r>
+            <w:proofErr w:type="spellStart"/>
+            <w:proofErr w:type="gramEnd"/>
+            <w:r>
+              <w:rPr>
+                <w:rFonts w:ascii="Lucida Console" w:hAnsi="Lucida Console" w:cs="Lucida Console"/>
+                <w:sz w:val="18"/>
+                <w:szCs w:val="18"/>
+              </w:rPr>
+              <w:t>chicago</w:t>
+            </w:r>
+            <w:proofErr w:type="spellEnd"/>
+            <w:r>
+              <w:rPr>
+                <w:rFonts w:ascii="Lucida Console" w:hAnsi="Lucida Console" w:cs="Lucida Console"/>
+                <w:sz w:val="18"/>
+                <w:szCs w:val="18"/>
+              </w:rPr>
+              <w:t xml:space="preserve">': 'chicago.csv', 'new </w:t>
+            </w:r>
+            <w:proofErr w:type="spellStart"/>
+            <w:r>
+              <w:rPr>
+                <w:rFonts w:ascii="Lucida Console" w:hAnsi="Lucida Console" w:cs="Lucida Console"/>
+                <w:sz w:val="18"/>
+                <w:szCs w:val="18"/>
+              </w:rPr>
+              <w:t>york</w:t>
+            </w:r>
+            <w:proofErr w:type="spellEnd"/>
+            <w:r>
+              <w:rPr>
+                <w:rFonts w:ascii="Lucida Console" w:hAnsi="Lucida Console" w:cs="Lucida Console"/>
+                <w:sz w:val="18"/>
+                <w:szCs w:val="18"/>
+              </w:rPr>
+              <w:t xml:space="preserve"> city': 'new_york_city.csv', '</w:t>
+            </w:r>
+            <w:proofErr w:type="spellStart"/>
+            <w:r>
+              <w:rPr>
+                <w:rFonts w:ascii="Lucida Console" w:hAnsi="Lucida Console" w:cs="Lucida Console"/>
+                <w:sz w:val="18"/>
+                <w:szCs w:val="18"/>
+              </w:rPr>
+              <w:t>washington</w:t>
+            </w:r>
+            <w:proofErr w:type="spellEnd"/>
+            <w:r>
+              <w:rPr>
+                <w:rFonts w:ascii="Lucida Console" w:hAnsi="Lucida Console" w:cs="Lucida Console"/>
+                <w:sz w:val="18"/>
+                <w:szCs w:val="18"/>
+              </w:rPr>
+              <w:t>': 'washington.csv' }</w:t>
+            </w:r>
+          </w:p>
+          <w:p>
+            <w:pPr>
+              <w:autoSpaceDE w:val="0"/>
+              <w:autoSpaceDN w:val="0"/>
+              <w:bidi w:val="0"/>
+              <w:adjustRightInd w:val="0"/>
+              <w:spacing w:after="0" w:line="240" w:lineRule="auto"/>
+              <w:rPr>
+                <w:rFonts w:ascii="Lucida Console" w:hAnsi="Lucida Console" w:cs="Lucida Console"/>
+                <w:sz w:val="18"/>
+                <w:szCs w:val="18"/>
+              </w:rPr>
+            </w:pPr>
+            <w:r>
+              <w:rPr>
+                <w:rFonts w:ascii="Lucida Console" w:hAnsi="Lucida Console" w:cs="Lucida Console"/>
+                <w:sz w:val="18"/>
+                <w:szCs w:val="18"/>
+              </w:rPr>
+              <w:t xml:space="preserve"> # List of the first six months names of the year.</w:t>
+            </w:r>
+          </w:p>
+          <w:p>
+            <w:pPr>
+              <w:autoSpaceDE w:val="0"/>
+              <w:autoSpaceDN w:val="0"/>
+              <w:bidi w:val="0"/>
+              <w:adjustRightInd w:val="0"/>
+              <w:spacing w:after="0" w:line="240" w:lineRule="auto"/>
+              <w:rPr>
+                <w:rFonts w:ascii="Lucida Console" w:hAnsi="Lucida Console" w:cs="Lucida Console"/>
+                <w:sz w:val="18"/>
+                <w:szCs w:val="18"/>
+              </w:rPr>
+            </w:pPr>
+            <w:r>
+              <w:rPr>
+                <w:rFonts w:ascii="Lucida Console" w:hAnsi="Lucida Console" w:cs="Lucida Console"/>
+                <w:sz w:val="18"/>
+                <w:szCs w:val="18"/>
+              </w:rPr>
+              <w:t xml:space="preserve"> months = </w:t>
+            </w:r>
+            <w:proofErr w:type="spellStart"/>
+            <w:proofErr w:type="gramStart"/>
+            <w:r>
+              <w:rPr>
+                <w:rFonts w:ascii="Lucida Console" w:hAnsi="Lucida Console" w:cs="Lucida Console"/>
+                <w:sz w:val="18"/>
+                <w:szCs w:val="18"/>
+              </w:rPr>
+              <w:t>np.array</w:t>
+            </w:r>
+            <w:proofErr w:type="spellEnd"/>
+            <w:proofErr w:type="gramEnd"/>
+            <w:r>
+              <w:rPr>
+                <w:rFonts w:ascii="Lucida Console" w:hAnsi="Lucida Console" w:cs="Lucida Console"/>
+                <w:sz w:val="18"/>
+                <w:szCs w:val="18"/>
+              </w:rPr>
+              <w:t>(['</w:t>
+            </w:r>
+            <w:proofErr w:type="spellStart"/>
+            <w:r>
+              <w:rPr>
+                <w:rFonts w:ascii="Lucida Console" w:hAnsi="Lucida Console" w:cs="Lucida Console"/>
+                <w:sz w:val="18"/>
+                <w:szCs w:val="18"/>
+              </w:rPr>
+              <w:t>january</w:t>
+            </w:r>
+            <w:proofErr w:type="spellEnd"/>
+            <w:r>
+              <w:rPr>
+                <w:rFonts w:ascii="Lucida Console" w:hAnsi="Lucida Console" w:cs="Lucida Console"/>
+                <w:sz w:val="18"/>
+                <w:szCs w:val="18"/>
+              </w:rPr>
+              <w:t>', '</w:t>
+            </w:r>
+            <w:proofErr w:type="spellStart"/>
+            <w:r>
+              <w:rPr>
+                <w:rFonts w:ascii="Lucida Console" w:hAnsi="Lucida Console" w:cs="Lucida Console"/>
+                <w:sz w:val="18"/>
+                <w:szCs w:val="18"/>
+              </w:rPr>
+              <w:t>february</w:t>
+            </w:r>
+            <w:proofErr w:type="spellEnd"/>
+            <w:r>
+              <w:rPr>
+                <w:rFonts w:ascii="Lucida Console" w:hAnsi="Lucida Console" w:cs="Lucida Console"/>
+                <w:sz w:val="18"/>
+                <w:szCs w:val="18"/>
+              </w:rPr>
+              <w:t>', 'march', '</w:t>
+            </w:r>
+            <w:proofErr w:type="spellStart"/>
+            <w:r>
+              <w:rPr>
+                <w:rFonts w:ascii="Lucida Console" w:hAnsi="Lucida Console" w:cs="Lucida Console"/>
+                <w:sz w:val="18"/>
+                <w:szCs w:val="18"/>
+              </w:rPr>
+              <w:t>april</w:t>
+            </w:r>
+            <w:proofErr w:type="spellEnd"/>
+            <w:r>
+              <w:rPr>
+                <w:rFonts w:ascii="Lucida Console" w:hAnsi="Lucida Console" w:cs="Lucida Console"/>
+                <w:sz w:val="18"/>
+                <w:szCs w:val="18"/>
+              </w:rPr>
+              <w:t>', 'may', '</w:t>
+            </w:r>
+            <w:proofErr w:type="spellStart"/>
+            <w:r>
+              <w:rPr>
+                <w:rFonts w:ascii="Lucida Console" w:hAnsi="Lucida Console" w:cs="Lucida Console"/>
+                <w:sz w:val="18"/>
+                <w:szCs w:val="18"/>
+              </w:rPr>
+              <w:t>june</w:t>
+            </w:r>
+            <w:proofErr w:type="spellEnd"/>
+            <w:r>
+              <w:rPr>
+                <w:rFonts w:ascii="Lucida Console" w:hAnsi="Lucida Console" w:cs="Lucida Console"/>
+                <w:sz w:val="18"/>
+                <w:szCs w:val="18"/>
+              </w:rPr>
+              <w:t>'])</w:t>
+            </w:r>
+          </w:p>
+          <w:p>
+            <w:pPr>
+              <w:bidi w:val="0"/>
+              <w:spacing w:after="0" w:line="240" w:lineRule="auto"/>
+              <w:rPr>
+                <w:rFonts w:ascii="Times New Roman" w:eastAsia="Times New Roman" w:hAnsi="Times New Roman" w:cs="Times New Roman"/>
+                <w:sz w:val="24"/>
+                <w:szCs w:val="24"/>
+              </w:rPr>
+            </w:pPr>
+          </w:p>
+          <w:p>
+            <w:pPr>
+              <w:bidi w:val="0"/>
+              <w:spacing w:after="0" w:line="240" w:lineRule="auto"/>
+              <w:rPr>
+                <w:rFonts w:ascii="Times New Roman" w:eastAsia="Times New Roman" w:hAnsi="Times New Roman" w:cs="Times New Roman"/>
+                <w:sz w:val="24"/>
+                <w:szCs w:val="24"/>
+              </w:rPr>
+            </w:pPr>
+            <w:r>
+              <w:rPr>
+                <w:rFonts w:ascii="Times New Roman" w:eastAsia="Times New Roman" w:hAnsi="Times New Roman" w:cs="Times New Roman"/>
+                <w:sz w:val="24"/>
+                <w:szCs w:val="24"/>
+              </w:rPr>
+              <w:t>git diff</w:t>
             </w:r>
           </w:p>
           <w:p>
@@ -3590,7 +3914,7 @@
                 <w:sz w:val="18"/>
                 <w:szCs w:val="18"/>
               </w:rPr>
-              <w:t>index 18cb501..5658871 100644</w:t>
+              <w:t>diff --git a/README.md b/README.md</w:t>
             </w:r>
           </w:p>
           <w:p>
@@ -3616,16 +3940,10 @@
                 <w:sz w:val="18"/>
                 <w:szCs w:val="18"/>
               </w:rPr>
-              <w:t>--- a/README.md</w:t>
-            </w:r>
-          </w:p>
-          <w:p>
-            <w:pPr>
-              <w:autoSpaceDE w:val="0"/>
-              <w:autoSpaceDN w:val="0"/>
-              <w:bidi w:val="0"/>
-              <w:adjustRightInd w:val="0"/>
-              <w:spacing w:after="0" w:line="240" w:lineRule="auto"/>
+              <w:t>index 18cb</w:t>
+            </w:r>
+            <w:proofErr w:type="gramStart"/>
+            <w:r>
               <w:rPr>
                 <w:rFonts w:ascii="Lucida Console" w:hAnsi="Lucida Console" w:cs="Lucida Console"/>
                 <w:b/>
@@ -3633,7 +3951,9 @@
                 <w:sz w:val="18"/>
                 <w:szCs w:val="18"/>
               </w:rPr>
-            </w:pPr>
+              <w:t>501..</w:t>
+            </w:r>
+            <w:proofErr w:type="gramEnd"/>
             <w:r>
               <w:rPr>
                 <w:rFonts w:ascii="Lucida Console" w:hAnsi="Lucida Console" w:cs="Lucida Console"/>
@@ -3642,6 +3962,58 @@
                 <w:sz w:val="18"/>
                 <w:szCs w:val="18"/>
               </w:rPr>
+              <w:t>5658871 100644</w:t>
+            </w:r>
+          </w:p>
+          <w:p>
+            <w:pPr>
+              <w:autoSpaceDE w:val="0"/>
+              <w:autoSpaceDN w:val="0"/>
+              <w:bidi w:val="0"/>
+              <w:adjustRightInd w:val="0"/>
+              <w:spacing w:after="0" w:line="240" w:lineRule="auto"/>
+              <w:rPr>
+                <w:rFonts w:ascii="Lucida Console" w:hAnsi="Lucida Console" w:cs="Lucida Console"/>
+                <w:b/>
+                <w:bCs/>
+                <w:sz w:val="18"/>
+                <w:szCs w:val="18"/>
+              </w:rPr>
+            </w:pPr>
+            <w:r>
+              <w:rPr>
+                <w:rFonts w:ascii="Lucida Console" w:hAnsi="Lucida Console" w:cs="Lucida Console"/>
+                <w:b/>
+                <w:bCs/>
+                <w:sz w:val="18"/>
+                <w:szCs w:val="18"/>
+              </w:rPr>
+              <w:t>--- a/README.md</w:t>
+            </w:r>
+          </w:p>
+          <w:p>
+            <w:pPr>
+              <w:autoSpaceDE w:val="0"/>
+              <w:autoSpaceDN w:val="0"/>
+              <w:bidi w:val="0"/>
+              <w:adjustRightInd w:val="0"/>
+              <w:spacing w:after="0" w:line="240" w:lineRule="auto"/>
+              <w:rPr>
+                <w:rFonts w:ascii="Lucida Console" w:hAnsi="Lucida Console" w:cs="Lucida Console"/>
+                <w:b/>
+                <w:bCs/>
+                <w:sz w:val="18"/>
+                <w:szCs w:val="18"/>
+              </w:rPr>
+            </w:pPr>
+            <w:r>
+              <w:rPr>
+                <w:rFonts w:ascii="Lucida Console" w:hAnsi="Lucida Console" w:cs="Lucida Console"/>
+                <w:b/>
+                <w:bCs/>
+                <w:sz w:val="18"/>
+                <w:szCs w:val="18"/>
+              </w:rPr>
               <w:t>+++ b/README.md</w:t>
             </w:r>
           </w:p>
@@ -3688,7 +4060,61 @@
                 <w:sz w:val="18"/>
                 <w:szCs w:val="18"/>
               </w:rPr>
-              <w:t xml:space="preserve"> &gt;**Note**: Please **fork** the current Udacity repository so that you will have a **remote** repository in **your** Github account. Clone the remote repository to your local machine. Later, as a part of the project "Post your Work on Github", you will push your proposed changes to the remote repository in your Github account.</w:t>
+              <w:t xml:space="preserve"> &gt;**Note**: Please **fork** the current Udacity repository so that you will have a **remote** repository in **your** </w:t>
+            </w:r>
+            <w:proofErr w:type="spellStart"/>
+            <w:r>
+              <w:rPr>
+                <w:rFonts w:ascii="Lucida Console" w:hAnsi="Lucida Console" w:cs="Lucida Console"/>
+                <w:sz w:val="18"/>
+                <w:szCs w:val="18"/>
+              </w:rPr>
+              <w:t>Github</w:t>
+            </w:r>
+            <w:proofErr w:type="spellEnd"/>
+            <w:r>
+              <w:rPr>
+                <w:rFonts w:ascii="Lucida Console" w:hAnsi="Lucida Console" w:cs="Lucida Console"/>
+                <w:sz w:val="18"/>
+                <w:szCs w:val="18"/>
+              </w:rPr>
+              <w:t xml:space="preserve"> account. Clone the remote repository to your local machine. Later, as a part of the project "Post your Work on </w:t>
+            </w:r>
+            <w:proofErr w:type="spellStart"/>
+            <w:r>
+              <w:rPr>
+                <w:rFonts w:ascii="Lucida Console" w:hAnsi="Lucida Console" w:cs="Lucida Console"/>
+                <w:sz w:val="18"/>
+                <w:szCs w:val="18"/>
+              </w:rPr>
+              <w:t>Github</w:t>
+            </w:r>
+            <w:proofErr w:type="spellEnd"/>
+            <w:r>
+              <w:rPr>
+                <w:rFonts w:ascii="Lucida Console" w:hAnsi="Lucida Console" w:cs="Lucida Console"/>
+                <w:sz w:val="18"/>
+                <w:szCs w:val="18"/>
+              </w:rPr>
+              <w:t xml:space="preserve">", you will push your proposed changes to the remote repository in your </w:t>
+            </w:r>
+            <w:proofErr w:type="spellStart"/>
+            <w:r>
+              <w:rPr>
+                <w:rFonts w:ascii="Lucida Console" w:hAnsi="Lucida Console" w:cs="Lucida Console"/>
+                <w:sz w:val="18"/>
+                <w:szCs w:val="18"/>
+              </w:rPr>
+              <w:t>Github</w:t>
+            </w:r>
+            <w:proofErr w:type="spellEnd"/>
+            <w:r>
+              <w:rPr>
+                <w:rFonts w:ascii="Lucida Console" w:hAnsi="Lucida Console" w:cs="Lucida Console"/>
+                <w:sz w:val="18"/>
+                <w:szCs w:val="18"/>
+              </w:rPr>
+              <w:t xml:space="preserve"> account.</w:t>
             </w:r>
           </w:p>
           <w:p>
@@ -4371,7 +4797,25 @@
                 <w:sz w:val="18"/>
                 <w:szCs w:val="18"/>
               </w:rPr>
-              <w:t>git log --oneline --graph --all</w:t>
+              <w:t>git log --</w:t>
+            </w:r>
+            <w:proofErr w:type="spellStart"/>
+            <w:r>
+              <w:rPr>
+                <w:rFonts w:ascii="Lucida Console" w:hAnsi="Lucida Console" w:cs="Lucida Console"/>
+                <w:sz w:val="18"/>
+                <w:szCs w:val="18"/>
+              </w:rPr>
+              <w:t>oneline</w:t>
+            </w:r>
+            <w:proofErr w:type="spellEnd"/>
+            <w:r>
+              <w:rPr>
+                <w:rFonts w:ascii="Lucida Console" w:hAnsi="Lucida Console" w:cs="Lucida Console"/>
+                <w:sz w:val="18"/>
+                <w:szCs w:val="18"/>
+              </w:rPr>
+              <w:t xml:space="preserve"> --graph --all</w:t>
             </w:r>
           </w:p>
         </w:tc>
@@ -4445,7 +4889,23 @@
                 <w:rFonts w:ascii="Open Sans" w:eastAsia="Times New Roman" w:hAnsi="Open Sans" w:cs="Open Sans"/>
                 <w:color w:val="000000"/>
               </w:rPr>
-              <w:t>Go to Github.  Notice that you now have two branches available for your project, and when you change branches the README changes.</w:t>
+              <w:t xml:space="preserve">Go to </w:t>
+            </w:r>
+            <w:proofErr w:type="spellStart"/>
+            <w:r>
+              <w:rPr>
+                <w:rFonts w:ascii="Open Sans" w:eastAsia="Times New Roman" w:hAnsi="Open Sans" w:cs="Open Sans"/>
+                <w:color w:val="000000"/>
+              </w:rPr>
+              <w:t>Github</w:t>
+            </w:r>
+            <w:proofErr w:type="spellEnd"/>
+            <w:r>
+              <w:rPr>
+                <w:rFonts w:ascii="Open Sans" w:eastAsia="Times New Roman" w:hAnsi="Open Sans" w:cs="Open Sans"/>
+                <w:color w:val="000000"/>
+              </w:rPr>
+              <w:t>.  Notice that you now have two branches available for your project, and when you change branches the README changes.</w:t>
             </w:r>
           </w:p>
         </w:tc>
@@ -4518,6 +4978,20 @@
         <w:spacing w:before="400" w:after="120" w:line="240" w:lineRule="auto"/>
         <w:outlineLvl w:val="0"/>
         <w:rPr>
+          <w:rFonts w:ascii="Arial" w:eastAsia="Times New Roman" w:hAnsi="Arial" w:cs="Arial"/>
+          <w:color w:val="02B3E4"/>
+          <w:kern w:val="36"/>
+          <w:sz w:val="40"/>
+          <w:szCs w:val="40"/>
+        </w:rPr>
+      </w:pPr>
+    </w:p>
+    <w:p>
+      <w:pPr>
+        <w:bidi w:val="0"/>
+        <w:spacing w:before="400" w:after="120" w:line="240" w:lineRule="auto"/>
+        <w:outlineLvl w:val="0"/>
+        <w:rPr>
           <w:rFonts w:ascii="Times New Roman" w:eastAsia="Times New Roman" w:hAnsi="Times New Roman" w:cs="Times New Roman"/>
           <w:b/>
           <w:bCs/>
@@ -4565,7 +5039,27 @@
           <w:bCs/>
           <w:color w:val="000000"/>
         </w:rPr>
-        <w:t xml:space="preserve">Now you will be working in your local repository, on the code in your BikeShare python file to make improvements to its efficiency and readability. You should repeat steps </w:t>
+        <w:t xml:space="preserve">Now you will be working in your local repository, on the code in your </w:t>
+      </w:r>
+      <w:proofErr w:type="spellStart"/>
+      <w:r>
+        <w:rPr>
+          <w:rFonts w:ascii="Open Sans" w:eastAsia="Times New Roman" w:hAnsi="Open Sans" w:cs="Open Sans"/>
+          <w:b/>
+          <w:bCs/>
+          <w:color w:val="000000"/>
+        </w:rPr>
+        <w:t>BikeShare</w:t>
+      </w:r>
+      <w:proofErr w:type="spellEnd"/>
+      <w:r>
+        <w:rPr>
+          <w:rFonts w:ascii="Open Sans" w:eastAsia="Times New Roman" w:hAnsi="Open Sans" w:cs="Open Sans"/>
+          <w:b/>
+          <w:bCs/>
+          <w:color w:val="000000"/>
+        </w:rPr>
+        <w:t xml:space="preserve"> python file to make improvements to its efficiency and readability. You should repeat steps </w:t>
       </w:r>
       <w:r>
         <w:rPr>
@@ -4950,6 +5444,7 @@
               </w:rPr>
               <w:t xml:space="preserve">Switch to the </w:t>
             </w:r>
+            <w:proofErr w:type="gramStart"/>
             <w:r>
               <w:rPr>
                 <w:rFonts w:ascii="Open Sans" w:eastAsia="Times New Roman" w:hAnsi="Open Sans" w:cs="Open Sans"/>
@@ -4964,7 +5459,15 @@
                 <w:rFonts w:ascii="Open Sans" w:eastAsia="Times New Roman" w:hAnsi="Open Sans" w:cs="Open Sans"/>
                 <w:color w:val="000000"/>
               </w:rPr>
-              <w:t>  branch.</w:t>
+              <w:t>  branch</w:t>
+            </w:r>
+            <w:proofErr w:type="gramEnd"/>
+            <w:r>
+              <w:rPr>
+                <w:rFonts w:ascii="Open Sans" w:eastAsia="Times New Roman" w:hAnsi="Open Sans" w:cs="Open Sans"/>
+                <w:color w:val="000000"/>
+              </w:rPr>
+              <w:t>.</w:t>
             </w:r>
           </w:p>
         </w:tc>
@@ -5075,7 +5578,23 @@
                 <w:rFonts w:ascii="Open Sans" w:eastAsia="Times New Roman" w:hAnsi="Open Sans" w:cs="Open Sans"/>
                 <w:color w:val="000000"/>
               </w:rPr>
-              <w:t>Similar to the process you used in  making the documentation changes, make 2 or more changes in refactoring your code.</w:t>
+              <w:t xml:space="preserve">Similar to the process you used </w:t>
+            </w:r>
+            <w:proofErr w:type="gramStart"/>
+            <w:r>
+              <w:rPr>
+                <w:rFonts w:ascii="Open Sans" w:eastAsia="Times New Roman" w:hAnsi="Open Sans" w:cs="Open Sans"/>
+                <w:color w:val="000000"/>
+              </w:rPr>
+              <w:t>in  making</w:t>
+            </w:r>
+            <w:proofErr w:type="gramEnd"/>
+            <w:r>
+              <w:rPr>
+                <w:rFonts w:ascii="Open Sans" w:eastAsia="Times New Roman" w:hAnsi="Open Sans" w:cs="Open Sans"/>
+                <w:color w:val="000000"/>
+              </w:rPr>
+              <w:t xml:space="preserve"> the documentation changes, make 2 or more changes in refactoring your code.</w:t>
             </w:r>
           </w:p>
         </w:tc>
@@ -5152,6 +5671,7 @@
                 <w:rFonts w:ascii="Open Sans" w:eastAsia="Times New Roman" w:hAnsi="Open Sans" w:cs="Open Sans"/>
                 <w:color w:val="000000"/>
               </w:rPr>
+              <w:lastRenderedPageBreak/>
               <w:t>D.</w:t>
             </w:r>
           </w:p>
@@ -5234,8 +5754,18 @@
                 <w:sz w:val="24"/>
                 <w:szCs w:val="24"/>
               </w:rPr>
-              <w:t>git add .</w:t>
-            </w:r>
+              <w:t xml:space="preserve">git </w:t>
+            </w:r>
+            <w:proofErr w:type="gramStart"/>
+            <w:r>
+              <w:rPr>
+                <w:rFonts w:ascii="Times New Roman" w:eastAsia="Times New Roman" w:hAnsi="Times New Roman" w:cs="Times New Roman"/>
+                <w:sz w:val="24"/>
+                <w:szCs w:val="24"/>
+              </w:rPr>
+              <w:t>add .</w:t>
+            </w:r>
+            <w:proofErr w:type="gramEnd"/>
           </w:p>
           <w:p>
             <w:pPr>
@@ -5272,9 +5802,18 @@
                 <w:sz w:val="24"/>
                 <w:szCs w:val="24"/>
               </w:rPr>
-              <w:lastRenderedPageBreak/>
-              <w:t>git add .</w:t>
-            </w:r>
+              <w:t xml:space="preserve">git </w:t>
+            </w:r>
+            <w:proofErr w:type="gramStart"/>
+            <w:r>
+              <w:rPr>
+                <w:rFonts w:ascii="Times New Roman" w:eastAsia="Times New Roman" w:hAnsi="Times New Roman" w:cs="Times New Roman"/>
+                <w:sz w:val="24"/>
+                <w:szCs w:val="24"/>
+              </w:rPr>
+              <w:t>add .</w:t>
+            </w:r>
+            <w:proofErr w:type="gramEnd"/>
           </w:p>
           <w:p>
             <w:pPr>
@@ -5330,7 +5869,6 @@
                 <w:rFonts w:ascii="Open Sans" w:eastAsia="Times New Roman" w:hAnsi="Open Sans" w:cs="Open Sans"/>
                 <w:color w:val="000000"/>
               </w:rPr>
-              <w:lastRenderedPageBreak/>
               <w:t>E.</w:t>
             </w:r>
           </w:p>
@@ -5668,6 +6206,7 @@
               </w:rPr>
               <w:t>–</w:t>
             </w:r>
+            <w:proofErr w:type="spellStart"/>
             <w:r>
               <w:rPr>
                 <w:rFonts w:ascii="Times New Roman" w:eastAsia="Times New Roman" w:hAnsi="Times New Roman" w:cs="Times New Roman"/>
@@ -5676,6 +6215,7 @@
               </w:rPr>
               <w:t>oneline</w:t>
             </w:r>
+            <w:proofErr w:type="spellEnd"/>
           </w:p>
         </w:tc>
       </w:tr>
@@ -5875,6 +6415,20 @@
         </w:rPr>
         <w:br/>
       </w:r>
+    </w:p>
+    <w:p>
+      <w:pPr>
+        <w:bidi w:val="0"/>
+        <w:spacing w:before="400" w:after="120" w:line="240" w:lineRule="auto"/>
+        <w:outlineLvl w:val="0"/>
+        <w:rPr>
+          <w:rFonts w:ascii="Arial" w:eastAsia="Times New Roman" w:hAnsi="Arial" w:cs="Arial"/>
+          <w:color w:val="02B3E4"/>
+          <w:kern w:val="36"/>
+          <w:sz w:val="40"/>
+          <w:szCs w:val="40"/>
+        </w:rPr>
+      </w:pPr>
     </w:p>
     <w:p>
       <w:pPr>
@@ -6309,6 +6863,7 @@
                 <w:rFonts w:ascii="Open Sans" w:eastAsia="Times New Roman" w:hAnsi="Open Sans" w:cs="Open Sans"/>
                 <w:color w:val="000000"/>
               </w:rPr>
+              <w:lastRenderedPageBreak/>
               <w:t>C.</w:t>
             </w:r>
           </w:p>
@@ -6450,7 +7005,6 @@
                 <w:rFonts w:ascii="Open Sans" w:eastAsia="Times New Roman" w:hAnsi="Open Sans" w:cs="Open Sans"/>
                 <w:color w:val="000000"/>
               </w:rPr>
-              <w:lastRenderedPageBreak/>
               <w:t>D.</w:t>
             </w:r>
           </w:p>
@@ -6711,7 +7265,23 @@
                 <w:rFonts w:ascii="Open Sans" w:eastAsia="Times New Roman" w:hAnsi="Open Sans" w:cs="Open Sans"/>
                 <w:color w:val="000000"/>
               </w:rPr>
-              <w:t>Go to GitHub.  Notice that your master branch has all of the changes.</w:t>
+              <w:t xml:space="preserve">Go to GitHub.  Notice that your master branch has </w:t>
+            </w:r>
+            <w:proofErr w:type="gramStart"/>
+            <w:r>
+              <w:rPr>
+                <w:rFonts w:ascii="Open Sans" w:eastAsia="Times New Roman" w:hAnsi="Open Sans" w:cs="Open Sans"/>
+                <w:color w:val="000000"/>
+              </w:rPr>
+              <w:t>all of</w:t>
+            </w:r>
+            <w:proofErr w:type="gramEnd"/>
+            <w:r>
+              <w:rPr>
+                <w:rFonts w:ascii="Open Sans" w:eastAsia="Times New Roman" w:hAnsi="Open Sans" w:cs="Open Sans"/>
+                <w:color w:val="000000"/>
+              </w:rPr>
+              <w:t xml:space="preserve"> the changes.</w:t>
             </w:r>
           </w:p>
         </w:tc>

</xml_diff>